<commit_message>
spelling, and relink short resume version
</commit_message>
<xml_diff>
--- a/NikOgura.docx
+++ b/NikOgura.docx
@@ -87,13 +87,13 @@
       </w:r>
     </w:p>
     <w:bookmarkEnd w:id="20"/>
-    <w:bookmarkStart w:id="22" w:name="undisclosed-location-usa"/>
+    <w:bookmarkStart w:id="22" w:name="san-diego-county-usa"/>
     <w:p>
       <w:pPr>
         <w:pStyle w:val="Heading3"/>
       </w:pPr>
       <w:r>
-        <w:t xml:space="preserve">Undisclosed Location, USA</w:t>
+        <w:t xml:space="preserve">San Diego County, USA</w:t>
       </w:r>
     </w:p>
     <w:bookmarkStart w:id="21" w:name="aut-viam-inveniam-aut-faciam."/>
@@ -133,13 +133,13 @@
         <w:t xml:space="preserve">Interesting Accomplishments</w:t>
       </w:r>
     </w:p>
-    <w:bookmarkStart w:id="24" w:name="orions-on-premeses-kubernetes-system"/>
+    <w:bookmarkStart w:id="24" w:name="orions-on-premises-kubernetes-system"/>
     <w:p>
       <w:pPr>
         <w:pStyle w:val="Heading4"/>
       </w:pPr>
       <w:r>
-        <w:t xml:space="preserve">Orion’s On Premeses Kubernetes System</w:t>
+        <w:t xml:space="preserve">Orion’s On-Premises Kubernetes System</w:t>
       </w:r>
     </w:p>
     <w:p>

</xml_diff>

<commit_message>
update resume with AWS position
</commit_message>
<xml_diff>
--- a/NikOgura.docx
+++ b/NikOgura.docx
@@ -3407,7 +3407,7 @@
       </w:r>
     </w:p>
     <w:bookmarkEnd w:id="50"/>
-    <w:bookmarkStart w:id="62" w:name="professional-history"/>
+    <w:bookmarkStart w:id="63" w:name="professional-history"/>
     <w:p>
       <w:pPr>
         <w:pStyle w:val="Heading1"/>
@@ -3416,13 +3416,13 @@
         <w:t xml:space="preserve">Professional History</w:t>
       </w:r>
     </w:p>
-    <w:bookmarkStart w:id="61" w:name="orion-labs---san-francisco-ca"/>
+    <w:bookmarkStart w:id="51" w:name="aws-global-financial-services"/>
     <w:p>
       <w:pPr>
         <w:pStyle w:val="Heading2"/>
       </w:pPr>
       <w:r>
-        <w:t xml:space="preserve">Orion Labs - San Francisco, CA</w:t>
+        <w:t xml:space="preserve">AWS Global Financial Services</w:t>
       </w:r>
     </w:p>
     <w:p>
@@ -3430,7 +3430,7 @@
         <w:pStyle w:val="FirstParagraph"/>
       </w:pPr>
       <w:r>
-        <w:t xml:space="preserve">2020 - 2022</w:t>
+        <w:t xml:space="preserve">2022 - Present</w:t>
       </w:r>
       <w:r>
         <w:t xml:space="preserve"> </w:t>
@@ -3440,7 +3440,7 @@
           <w:iCs/>
           <w:i/>
         </w:rPr>
-        <w:t xml:space="preserve">Infrastructure Engineering Lead DevOps</w:t>
+        <w:t xml:space="preserve">Senior DevOps Consultant</w:t>
       </w:r>
     </w:p>
     <w:p>
@@ -3448,7 +3448,25 @@
         <w:pStyle w:val="BodyText"/>
       </w:pPr>
       <w:r>
-        <w:t xml:space="preserve">I took a legacy EC2 autoscaling application stack and re-architected it as a stand-alone, self-bootstrapping, one click Kubernetes based system that works in on-prem, cloud-prem, and even air-gapped installations. In addition to Orion’s PTT stack, the system sports it’s own auto-unsealing certificate authority powered by Hashicorp Vault.</w:t>
+        <w:t xml:space="preserve">Serving as</w:t>
+      </w:r>
+      <w:r>
+        <w:t xml:space="preserve"> </w:t>
+      </w:r>
+      <w:r>
+        <w:t xml:space="preserve">‘</w:t>
+      </w:r>
+      <w:r>
+        <w:t xml:space="preserve">Jack of All Trades</w:t>
+      </w:r>
+      <w:r>
+        <w:t xml:space="preserve">’</w:t>
+      </w:r>
+      <w:r>
+        <w:t xml:space="preserve"> </w:t>
+      </w:r>
+      <w:r>
+        <w:t xml:space="preserve">(and master of some) to the Financial Services and Banking sector. Teaching DevOps Principles and driving Cloud Adoption.</w:t>
       </w:r>
     </w:p>
     <w:p>
@@ -3456,16 +3474,17 @@
         <w:pStyle w:val="BodyText"/>
       </w:pPr>
       <w:r>
-        <w:t xml:space="preserve">While doing that, we replaced an expensive Splunk based monitoring/metrics system with a totally modern, best in class, and most importantly free stack based on Prometheus, Grafana, and Alertmanager. What’s more, since it’s based on open source technology, our monitoring/metrics stack is able to be bundled into our on-premesis product as a value add for our customers.</w:t>
-      </w:r>
-    </w:p>
-    <w:bookmarkStart w:id="51" w:name="Xd160e963d8802b0e510a0661c1b9c7e98607438"/>
-    <w:p>
-      <w:pPr>
-        <w:pStyle w:val="Heading4"/>
-      </w:pPr>
-      <w:r>
-        <w:t xml:space="preserve">Scribd - San Francisco, CA - DevOps Engineer - 2018 - Present</w:t>
+        <w:t xml:space="preserve">Bringing the Financial Sector into the 21st century - kicking and screaming if necessary.</w:t>
+      </w:r>
+    </w:p>
+    <w:bookmarkEnd w:id="51"/>
+    <w:bookmarkStart w:id="62" w:name="orion-labs---san-francisco-ca"/>
+    <w:p>
+      <w:pPr>
+        <w:pStyle w:val="Heading2"/>
+      </w:pPr>
+      <w:r>
+        <w:t xml:space="preserve">Orion Labs - San Francisco, CA</w:t>
       </w:r>
     </w:p>
     <w:p>
@@ -3473,75 +3492,7 @@
         <w:pStyle w:val="FirstParagraph"/>
       </w:pPr>
       <w:r>
-        <w:t xml:space="preserve">I created one-click self service deployment tooling to bare-metal hosts and Kubernetes clusters. Heck, I even created a series of Kubernetes clusters myself, ex nilhio, and lead the effort to use them in anger.</w:t>
-      </w:r>
-    </w:p>
-    <w:p>
-      <w:pPr>
-        <w:pStyle w:val="BodyText"/>
-      </w:pPr>
-      <w:r>
-        <w:t xml:space="preserve">The company’s entire onboarding and access system, both to our network and our K8S clusters came out of my fertile mind and busy fingers, as did our internal PKI- with a little help from Hashicorp Vault and a ton of golang magic.</w:t>
-      </w:r>
-    </w:p>
-    <w:p>
-      <w:pPr>
-        <w:pStyle w:val="BodyText"/>
-      </w:pPr>
-      <w:r>
-        <w:t xml:space="preserve">I designed and build a system of</w:t>
-      </w:r>
-      <w:r>
-        <w:t xml:space="preserve"> </w:t>
-      </w:r>
-      <w:r>
-        <w:t xml:space="preserve">‘</w:t>
-      </w:r>
-      <w:r>
-        <w:t xml:space="preserve">Managed Secrets</w:t>
-      </w:r>
-      <w:r>
-        <w:t xml:space="preserve">’</w:t>
-      </w:r>
-      <w:r>
-        <w:t xml:space="preserve"> </w:t>
-      </w:r>
-      <w:r>
-        <w:t xml:space="preserve">so that we could generate, rotate, and well,</w:t>
-      </w:r>
-      <w:r>
-        <w:t xml:space="preserve"> </w:t>
-      </w:r>
-      <w:r>
-        <w:t xml:space="preserve">‘</w:t>
-      </w:r>
-      <w:r>
-        <w:t xml:space="preserve">manage</w:t>
-      </w:r>
-      <w:r>
-        <w:t xml:space="preserve">’</w:t>
-      </w:r>
-      <w:r>
-        <w:t xml:space="preserve"> </w:t>
-      </w:r>
-      <w:r>
-        <w:t xml:space="preserve">secrets across the enterprise- in AWS and in a bare metal datacenter. An app getting the right secret is important, but you also need to know who has access to what, when to rotate, et al. </w:t>
-      </w:r>
-    </w:p>
-    <w:p>
-      <w:pPr>
-        <w:pStyle w:val="BodyText"/>
-      </w:pPr>
-      <w:r>
-        <w:t xml:space="preserve">I tamed the ELK stack, and wrote event correlation tools to take incoming request data from Fastly’s WAF and make it available to detect and counter bad actors all over the world. This system ingests hundreds of Gb of information daily that flows in so quickly that it melts old fashioned spinner disks.</w:t>
-      </w:r>
-    </w:p>
-    <w:p>
-      <w:pPr>
-        <w:pStyle w:val="BodyText"/>
-      </w:pPr>
-      <w:r>
-        <w:t xml:space="preserve">I revel in a porous boundary between Sec / Dev / Ops that allows me to secure, advise, and build amazing solutions that not only work, but are object lessons in</w:t>
+        <w:t xml:space="preserve">2020 - 2022</w:t>
       </w:r>
       <w:r>
         <w:t xml:space="preserve"> </w:t>
@@ -3551,14 +3502,125 @@
           <w:iCs/>
           <w:i/>
         </w:rPr>
+        <w:t xml:space="preserve">Infrastructure Engineering Lead DevOps</w:t>
+      </w:r>
+    </w:p>
+    <w:p>
+      <w:pPr>
+        <w:pStyle w:val="BodyText"/>
+      </w:pPr>
+      <w:r>
+        <w:t xml:space="preserve">I took a legacy EC2 autoscaling application stack and re-architected it as a stand-alone, self-bootstrapping, one click Kubernetes based system that works in on-prem, cloud-prem, and even air-gapped installations. In addition to Orion’s PTT stack, the system sports it’s own auto-unsealing certificate authority powered by Hashicorp Vault.</w:t>
+      </w:r>
+    </w:p>
+    <w:p>
+      <w:pPr>
+        <w:pStyle w:val="BodyText"/>
+      </w:pPr>
+      <w:r>
+        <w:t xml:space="preserve">While doing that, we replaced an expensive Splunk based monitoring/metrics system with a totally modern, best in class, and most importantly free stack based on Prometheus, Grafana, and Alertmanager. What’s more, since it’s based on open source technology, our monitoring/metrics stack is able to be bundled into our on-premesis product as a value add for our customers.</w:t>
+      </w:r>
+    </w:p>
+    <w:bookmarkStart w:id="52" w:name="Xd160e963d8802b0e510a0661c1b9c7e98607438"/>
+    <w:p>
+      <w:pPr>
+        <w:pStyle w:val="Heading4"/>
+      </w:pPr>
+      <w:r>
+        <w:t xml:space="preserve">Scribd - San Francisco, CA - DevOps Engineer - 2018 - Present</w:t>
+      </w:r>
+    </w:p>
+    <w:p>
+      <w:pPr>
+        <w:pStyle w:val="FirstParagraph"/>
+      </w:pPr>
+      <w:r>
+        <w:t xml:space="preserve">I created one-click self service deployment tooling to bare-metal hosts and Kubernetes clusters. Heck, I even created a series of Kubernetes clusters myself, ex nilhio, and lead the effort to use them in anger.</w:t>
+      </w:r>
+    </w:p>
+    <w:p>
+      <w:pPr>
+        <w:pStyle w:val="BodyText"/>
+      </w:pPr>
+      <w:r>
+        <w:t xml:space="preserve">The company’s entire onboarding and access system, both to our network and our K8S clusters came out of my fertile mind and busy fingers, as did our internal PKI- with a little help from Hashicorp Vault and a ton of golang magic.</w:t>
+      </w:r>
+    </w:p>
+    <w:p>
+      <w:pPr>
+        <w:pStyle w:val="BodyText"/>
+      </w:pPr>
+      <w:r>
+        <w:t xml:space="preserve">I designed and build a system of</w:t>
+      </w:r>
+      <w:r>
+        <w:t xml:space="preserve"> </w:t>
+      </w:r>
+      <w:r>
+        <w:t xml:space="preserve">‘</w:t>
+      </w:r>
+      <w:r>
+        <w:t xml:space="preserve">Managed Secrets</w:t>
+      </w:r>
+      <w:r>
+        <w:t xml:space="preserve">’</w:t>
+      </w:r>
+      <w:r>
+        <w:t xml:space="preserve"> </w:t>
+      </w:r>
+      <w:r>
+        <w:t xml:space="preserve">so that we could generate, rotate, and well,</w:t>
+      </w:r>
+      <w:r>
+        <w:t xml:space="preserve"> </w:t>
+      </w:r>
+      <w:r>
+        <w:t xml:space="preserve">‘</w:t>
+      </w:r>
+      <w:r>
+        <w:t xml:space="preserve">manage</w:t>
+      </w:r>
+      <w:r>
+        <w:t xml:space="preserve">’</w:t>
+      </w:r>
+      <w:r>
+        <w:t xml:space="preserve"> </w:t>
+      </w:r>
+      <w:r>
+        <w:t xml:space="preserve">secrets across the enterprise- in AWS and in a bare metal datacenter. An app getting the right secret is important, but you also need to know who has access to what, when to rotate, et al. </w:t>
+      </w:r>
+    </w:p>
+    <w:p>
+      <w:pPr>
+        <w:pStyle w:val="BodyText"/>
+      </w:pPr>
+      <w:r>
+        <w:t xml:space="preserve">I tamed the ELK stack, and wrote event correlation tools to take incoming request data from Fastly’s WAF and make it available to detect and counter bad actors all over the world. This system ingests hundreds of Gb of information daily that flows in so quickly that it melts old fashioned spinner disks.</w:t>
+      </w:r>
+    </w:p>
+    <w:p>
+      <w:pPr>
+        <w:pStyle w:val="BodyText"/>
+      </w:pPr>
+      <w:r>
+        <w:t xml:space="preserve">I revel in a porous boundary between Sec / Dev / Ops that allows me to secure, advise, and build amazing solutions that not only work, but are object lessons in</w:t>
+      </w:r>
+      <w:r>
+        <w:t xml:space="preserve"> </w:t>
+      </w:r>
+      <w:r>
+        <w:rPr>
+          <w:iCs/>
+          <w:i/>
+        </w:rPr>
         <w:t xml:space="preserve">doing it right</w:t>
       </w:r>
       <w:r>
         <w:t xml:space="preserve">.</w:t>
       </w:r>
     </w:p>
-    <w:bookmarkEnd w:id="51"/>
-    <w:bookmarkStart w:id="52" w:name="X250084dfd095f537e1e8ed80da9193b2c58cc0b"/>
+    <w:bookmarkEnd w:id="52"/>
+    <w:bookmarkStart w:id="53" w:name="X250084dfd095f537e1e8ed80da9193b2c58cc0b"/>
     <w:p>
       <w:pPr>
         <w:pStyle w:val="Heading4"/>
@@ -3600,8 +3662,8 @@
         <w:t xml:space="preserve">Built a self- building, self-updating, extensible userspace binary tooling system that creates and distributes signed binaries for doing work on laptops with no external depenencies.</w:t>
       </w:r>
     </w:p>
-    <w:bookmarkEnd w:id="52"/>
-    <w:bookmarkStart w:id="53" w:name="X813fe3fb9bf65ace49f6665f6925b486e56609d"/>
+    <w:bookmarkEnd w:id="53"/>
+    <w:bookmarkStart w:id="54" w:name="X813fe3fb9bf65ace49f6665f6925b486e56609d"/>
     <w:p>
       <w:pPr>
         <w:pStyle w:val="Heading4"/>
@@ -3654,8 +3716,8 @@
         <w:t xml:space="preserve">Transitioned the organization from Subversion to Git.</w:t>
       </w:r>
     </w:p>
-    <w:bookmarkEnd w:id="53"/>
-    <w:bookmarkStart w:id="54" w:name="X4f90002a04e24102017e01ca30c6ee99e536cf3"/>
+    <w:bookmarkEnd w:id="54"/>
+    <w:bookmarkStart w:id="55" w:name="X4f90002a04e24102017e01ca30c6ee99e536cf3"/>
     <w:p>
       <w:pPr>
         <w:pStyle w:val="Heading4"/>
@@ -3697,8 +3759,8 @@
         <w:t xml:space="preserve">Designed and taught internal training curriculum for the technology, disciplines, and cultural concepts that come under the heading of DevOps.</w:t>
       </w:r>
     </w:p>
-    <w:bookmarkEnd w:id="54"/>
-    <w:bookmarkStart w:id="55" w:name="Xbd96111facacc5a8aec75bd4d65a224c799dc52"/>
+    <w:bookmarkEnd w:id="55"/>
+    <w:bookmarkStart w:id="56" w:name="Xbd96111facacc5a8aec75bd4d65a224c799dc52"/>
     <w:p>
       <w:pPr>
         <w:pStyle w:val="Heading4"/>
@@ -3740,8 +3802,8 @@
         <w:t xml:space="preserve">Designed and built SCA tools to parse the Puppet DSL for GRC.</w:t>
       </w:r>
     </w:p>
-    <w:bookmarkEnd w:id="55"/>
-    <w:bookmarkStart w:id="56" w:name="Xd0a096a976722780ee699fb01285dcbe44d8c39"/>
+    <w:bookmarkEnd w:id="56"/>
+    <w:bookmarkStart w:id="57" w:name="Xd0a096a976722780ee699fb01285dcbe44d8c39"/>
     <w:p>
       <w:pPr>
         <w:pStyle w:val="Heading4"/>
@@ -3941,8 +4003,8 @@
         <w:t xml:space="preserve">Consultant/SME for Software Packaging, Build, Deployment.</w:t>
       </w:r>
     </w:p>
-    <w:bookmarkEnd w:id="56"/>
-    <w:bookmarkStart w:id="57" w:name="X7bceebbc741c8628c37f2770c52569b2f058629"/>
+    <w:bookmarkEnd w:id="57"/>
+    <w:bookmarkStart w:id="58" w:name="X7bceebbc741c8628c37f2770c52569b2f058629"/>
     <w:p>
       <w:pPr>
         <w:pStyle w:val="Heading4"/>
@@ -3973,8 +4035,8 @@
         <w:t xml:space="preserve">Core development on the WebGUI CMS</w:t>
       </w:r>
     </w:p>
-    <w:bookmarkEnd w:id="57"/>
-    <w:bookmarkStart w:id="58" w:name="Xbbf939c27c6cee949086f2ec5b6dd634de7e7dc"/>
+    <w:bookmarkEnd w:id="58"/>
+    <w:bookmarkStart w:id="59" w:name="Xbbf939c27c6cee949086f2ec5b6dd634de7e7dc"/>
     <w:p>
       <w:pPr>
         <w:pStyle w:val="Heading4"/>
@@ -3995,8 +4057,8 @@
         <w:t xml:space="preserve">I handled internal tools development, built the NOC, and even supported the physical plant.</w:t>
       </w:r>
     </w:p>
-    <w:bookmarkEnd w:id="58"/>
-    <w:bookmarkStart w:id="59" w:name="X23a7903119ba980650afce046f84a042bcf7d19"/>
+    <w:bookmarkEnd w:id="59"/>
+    <w:bookmarkStart w:id="60" w:name="X23a7903119ba980650afce046f84a042bcf7d19"/>
     <w:p>
       <w:pPr>
         <w:pStyle w:val="Heading4"/>
@@ -4017,8 +4079,8 @@
         <w:t xml:space="preserve">I started out as the help desk, and ended up as the head of IT for a 40 seat Law Firm.</w:t>
       </w:r>
     </w:p>
-    <w:bookmarkEnd w:id="59"/>
-    <w:bookmarkStart w:id="60" w:name="Xbaea1985b3dd315d3dc53e3e1377f87d84a6292"/>
+    <w:bookmarkEnd w:id="60"/>
+    <w:bookmarkStart w:id="61" w:name="Xbaea1985b3dd315d3dc53e3e1377f87d84a6292"/>
     <w:p>
       <w:pPr>
         <w:pStyle w:val="Heading4"/>
@@ -4071,9 +4133,9 @@
         <w:t xml:space="preserve">Authored training curriculum for leadership programs as well as physical curriculum.</w:t>
       </w:r>
     </w:p>
-    <w:bookmarkEnd w:id="60"/>
     <w:bookmarkEnd w:id="61"/>
     <w:bookmarkEnd w:id="62"/>
+    <w:bookmarkEnd w:id="63"/>
     <w:sectPr/>
   </w:body>
 </w:document>

</xml_diff>

<commit_message>
added orion customer feedback
</commit_message>
<xml_diff>
--- a/NikOgura.docx
+++ b/NikOgura.docx
@@ -3527,6 +3527,44 @@
       </w:pPr>
       <w:r>
         <w:t xml:space="preserve">I took a legacy EC2 autoscaling application stack and re-architected it as a stand-alone, self-bootstrapping, one click Kubernetes based system that works in on-prem, cloud-prem, and even air-gapped installations. In addition to Orion’s PTT stack, the system sports its own auto-unsealing certificate authority powered by Hashicorp Vault.</w:t>
+      </w:r>
+    </w:p>
+    <w:p>
+      <w:pPr>
+        <w:pStyle w:val="BodyText"/>
+      </w:pPr>
+      <w:r>
+        <w:t xml:space="preserve">Feedback from one secretive governmental customer whose name I am not cleared to know was one word:</w:t>
+      </w:r>
+      <w:r>
+        <w:t xml:space="preserve"> </w:t>
+      </w:r>
+      <w:r>
+        <w:t xml:space="preserve">“</w:t>
+      </w:r>
+      <w:r>
+        <w:t xml:space="preserve">flawless</w:t>
+      </w:r>
+      <w:r>
+        <w:t xml:space="preserve">”</w:t>
+      </w:r>
+      <w:r>
+        <w:t xml:space="preserve">. Another very large well known company described it as</w:t>
+      </w:r>
+      <w:r>
+        <w:t xml:space="preserve"> </w:t>
+      </w:r>
+      <w:r>
+        <w:t xml:space="preserve">“</w:t>
+      </w:r>
+      <w:r>
+        <w:t xml:space="preserve">The smoothest, easiest, highest quality installation they have ever seen</w:t>
+      </w:r>
+      <w:r>
+        <w:t xml:space="preserve">”</w:t>
+      </w:r>
+      <w:r>
+        <w:t xml:space="preserve">.</w:t>
       </w:r>
     </w:p>
     <w:p>

</xml_diff>

<commit_message>
Detail Scribd experience in detail
</commit_message>
<xml_diff>
--- a/NikOgura.docx
+++ b/NikOgura.docx
@@ -3605,7 +3605,7 @@
         <w:pStyle w:val="FirstParagraph"/>
       </w:pPr>
       <w:r>
-        <w:t xml:space="preserve">I created one-click self-service deployment tooling to bare-metal hosts and Kubernetes clusters. Heck, I even created a series of Kubernetes clusters myself, ex nilhio, and lead the effort to use them in anger.</w:t>
+        <w:t xml:space="preserve">I began my tenure as a Senior DevOps/SRE/System Operator. Later I created and lead the Security team, and was the company’s sole Sec/DevOps Engineer.</w:t>
       </w:r>
     </w:p>
     <w:p>
@@ -3613,7 +3613,40 @@
         <w:pStyle w:val="BodyText"/>
       </w:pPr>
       <w:r>
-        <w:t xml:space="preserve">The company’s entire onboarding and access system, both to our network and our K8S clusters came out of my fertile mind and busy fingers, as did our internal PKI- with a little help from Hashicorp Vault and a ton of golang magic.</w:t>
+        <w:t xml:space="preserve">I created one-click self-service deployment tooling to bare-metal hosts and Kubernetes clusters. I even created a series of Kubernetes clusters myself, ex nihilo, and lead the effort to use them in production with a</w:t>
+      </w:r>
+      <w:r>
+        <w:t xml:space="preserve"> </w:t>
+      </w:r>
+      <w:r>
+        <w:t xml:space="preserve">‘</w:t>
+      </w:r>
+      <w:r>
+        <w:t xml:space="preserve">long tail</w:t>
+      </w:r>
+      <w:r>
+        <w:t xml:space="preserve">’</w:t>
+      </w:r>
+      <w:r>
+        <w:t xml:space="preserve"> </w:t>
+      </w:r>
+      <w:r>
+        <w:t xml:space="preserve">of pre-cached javascript. Think</w:t>
+      </w:r>
+      <w:r>
+        <w:t xml:space="preserve"> </w:t>
+      </w:r>
+      <w:r>
+        <w:t xml:space="preserve">‘</w:t>
+      </w:r>
+      <w:r>
+        <w:t xml:space="preserve">Blue-Green</w:t>
+      </w:r>
+      <w:r>
+        <w:t xml:space="preserve">’</w:t>
+      </w:r>
+      <w:r>
+        <w:t xml:space="preserve">, except with all the colors of the rainbow trailing back as long as needed until the cache was finally purged and the older versions were no longer needed.</w:t>
       </w:r>
     </w:p>
     <w:p>
@@ -3621,6 +3654,14 @@
         <w:pStyle w:val="BodyText"/>
       </w:pPr>
       <w:r>
+        <w:t xml:space="preserve">The company’s entire onboarding and access system, both to our network and our K8S clusters came out of my fertile mind and busy fingers, as did our internal PKI- with a little help from Hashicorp Vault and a ton of Golang.</w:t>
+      </w:r>
+    </w:p>
+    <w:p>
+      <w:pPr>
+        <w:pStyle w:val="BodyText"/>
+      </w:pPr>
+      <w:r>
         <w:t xml:space="preserve">I designed and build a system of</w:t>
       </w:r>
       <w:r>
@@ -3657,7 +3698,7 @@
         <w:t xml:space="preserve"> </w:t>
       </w:r>
       <w:r>
-        <w:t xml:space="preserve">secrets across the enterprise - in AWS and in a bare metal datacenter. An app getting the right secret is important, but you also need to know who has access to what, when to rotate, et al. </w:t>
+        <w:t xml:space="preserve">secrets across the enterprise - in AWS and in a bare metal datacenter. An app getting the right secret is important, but you also need to know who has access to what, when to rotate, et al. Managed Secrets essentially puts a YAML interface on Hashicorp Vault, and makes operating an enterprise secrets system easy. Managed Secrets are also delightful to use for a developer. In every environment, your workload get the secrets it needed automatically as if by magic.</w:t>
       </w:r>
     </w:p>
     <w:p>
@@ -3665,28 +3706,7 @@
         <w:pStyle w:val="BodyText"/>
       </w:pPr>
       <w:r>
-        <w:t xml:space="preserve">I tamed the ELK stack, and wrote event correlation tools to take incoming request data from Fastly’s WAF and make it available to detect and counter bad actors all over the world. This system ingests hundreds of Gb of information daily that flows in so quickly that it melts old-fashioned spinner disks.</w:t>
-      </w:r>
-    </w:p>
-    <w:p>
-      <w:pPr>
-        <w:pStyle w:val="BodyText"/>
-      </w:pPr>
-      <w:r>
-        <w:t xml:space="preserve">I revel in a porous boundary between Sec / Dev / Ops that allows me to secure, advise, and build amazing solutions that not only work, but are object lessons in</w:t>
-      </w:r>
-      <w:r>
-        <w:t xml:space="preserve"> </w:t>
-      </w:r>
-      <w:r>
-        <w:rPr>
-          <w:iCs/>
-          <w:i/>
-        </w:rPr>
-        <w:t xml:space="preserve">doing it right</w:t>
-      </w:r>
-      <w:r>
-        <w:t xml:space="preserve">.</w:t>
+        <w:t xml:space="preserve">I built ELK stacks, and wrote event correlation tools to take incoming request data from Fastly’s WAF and make it available to detect and counter bad actors all over the world. This system ingested hundreds of Gb of information daily, flowing in so quickly that it melted old-fashioned spinner disks. They literally couldn’t keep up with the data flow. At it’s peak, the system processed over 200 million requests per day across the entire world, and consumed less resources than the Logstash process used to match IP addresses with Geolocations.</w:t>
       </w:r>
     </w:p>
     <w:bookmarkEnd w:id="52"/>

</xml_diff>

<commit_message>
wordsmithed on IAM experience
</commit_message>
<xml_diff>
--- a/NikOgura.docx
+++ b/NikOgura.docx
@@ -539,13 +539,13 @@
       </w:r>
     </w:p>
     <w:bookmarkEnd w:id="26"/>
-    <w:bookmarkStart w:id="27" w:name="X3b035c675fc98e940e320513001103f2bfcdc9e"/>
+    <w:bookmarkStart w:id="27" w:name="stitch-fix-algorithms-iam-system"/>
     <w:p>
       <w:pPr>
         <w:pStyle w:val="Heading4"/>
       </w:pPr>
       <w:r>
-        <w:t xml:space="preserve">Stitch Fix Algorithms Access and Identity System</w:t>
+        <w:t xml:space="preserve">Stitch Fix Algorithms IAM System</w:t>
       </w:r>
     </w:p>
     <w:p>
@@ -3416,13 +3416,13 @@
         <w:t xml:space="preserve">Professional History</w:t>
       </w:r>
     </w:p>
-    <w:bookmarkStart w:id="51" w:name="aws-global-financial-services"/>
+    <w:bookmarkStart w:id="51" w:name="amazon-web-services"/>
     <w:p>
       <w:pPr>
         <w:pStyle w:val="Heading2"/>
       </w:pPr>
       <w:r>
-        <w:t xml:space="preserve">AWS Global Financial Services</w:t>
+        <w:t xml:space="preserve">Amazon Web Services</w:t>
       </w:r>
     </w:p>
     <w:p>
@@ -3659,7 +3659,7 @@
         <w:pStyle w:val="BodyText"/>
       </w:pPr>
       <w:r>
-        <w:t xml:space="preserve">The company’s entire onboarding and access system, both to our network and our K8S clusters came out of my fertile mind and busy fingers, as did our internal PKI- with a little help from Hashicorp Vault and a ton of Golang.</w:t>
+        <w:t xml:space="preserve">The company’s IAM system, both to our network and our K8S clusters came out of my fertile mind and busy fingers, as did our internal PKI- with a little help from Hashicorp Vault and a ton of Golang.</w:t>
       </w:r>
     </w:p>
     <w:p>
@@ -3732,7 +3732,7 @@
         </w:numPr>
       </w:pPr>
       <w:r>
-        <w:t xml:space="preserve">Created the Access and Identity systems whereby the Algorithms &amp; Analytics department connects to every resource, instance and container in the stack.</w:t>
+        <w:t xml:space="preserve">Created the IAM systems whereby the Algorithms &amp; Analytics department connects to every resource, instance and container in the stack.</w:t>
       </w:r>
     </w:p>
     <w:p>

</xml_diff>